<commit_message>
Subiendo lo del examen
</commit_message>
<xml_diff>
--- a/Analisis y Diseño de Algoritmos/Examen2_ADA_DavidVelasco.docx
+++ b/Analisis y Diseño de Algoritmos/Examen2_ADA_DavidVelasco.docx
@@ -1762,58 +1762,29 @@
         </w:rPr>
         <w:t xml:space="preserve"> </w:t>
       </w:r>
-      <w:proofErr w:type="spellStart"/>
-      <w:r>
-        <w:rPr>
-          <w:sz w:val="22"/>
-          <w:szCs w:val="22"/>
-          <w:lang w:val="es-ES_tradnl"/>
-        </w:rPr>
-        <w:t>static</w:t>
-      </w:r>
-      <w:proofErr w:type="spellEnd"/>
-      <w:r>
-        <w:rPr>
-          <w:sz w:val="22"/>
-          <w:szCs w:val="22"/>
-          <w:lang w:val="es-ES_tradnl"/>
-        </w:rPr>
-        <w:t xml:space="preserve"> </w:t>
-      </w:r>
-      <w:proofErr w:type="spellStart"/>
-      <w:r>
-        <w:rPr>
-          <w:sz w:val="22"/>
-          <w:szCs w:val="22"/>
-          <w:lang w:val="es-ES_tradnl"/>
-        </w:rPr>
-        <w:t>int</w:t>
-      </w:r>
-      <w:proofErr w:type="spellEnd"/>
-      <w:r>
-        <w:rPr>
-          <w:sz w:val="22"/>
-          <w:szCs w:val="22"/>
-          <w:lang w:val="es-ES_tradnl"/>
-        </w:rPr>
-        <w:t xml:space="preserve"> []</w:t>
-      </w:r>
-      <w:r>
-        <w:rPr>
-          <w:sz w:val="22"/>
-          <w:szCs w:val="22"/>
-          <w:lang w:val="es-ES_tradnl"/>
-        </w:rPr>
-        <w:t xml:space="preserve"> </w:t>
-      </w:r>
-      <w:proofErr w:type="spellStart"/>
-      <w:r>
-        <w:rPr>
-          <w:sz w:val="22"/>
-          <w:szCs w:val="22"/>
-          <w:lang w:val="es-ES_tradnl"/>
-        </w:rPr>
-        <w:t>t</w:t>
+      <w:r>
+        <w:rPr>
+          <w:sz w:val="22"/>
+          <w:szCs w:val="22"/>
+          <w:lang w:val="es-ES_tradnl"/>
+        </w:rPr>
+        <w:t xml:space="preserve">static </w:t>
+      </w:r>
+      <w:r>
+        <w:rPr>
+          <w:sz w:val="22"/>
+          <w:szCs w:val="22"/>
+          <w:lang w:val="es-ES_tradnl"/>
+        </w:rPr>
+        <w:t>int []</w:t>
+      </w:r>
+      <w:r>
+        <w:rPr>
+          <w:sz w:val="22"/>
+          <w:szCs w:val="22"/>
+          <w:lang w:val="es-ES_tradnl"/>
+        </w:rPr>
+        <w:t xml:space="preserve"> t</w:t>
       </w:r>
       <w:r>
         <w:rPr>
@@ -1824,7 +1795,6 @@
         </w:rPr>
         <w:t>orreGreedy</w:t>
       </w:r>
-      <w:proofErr w:type="spellEnd"/>
       <w:r>
         <w:rPr>
           <w:rFonts w:ascii="Consolas" w:hAnsi="Consolas" w:cs="Consolas"/>
@@ -1832,20 +1802,428 @@
           <w:szCs w:val="20"/>
           <w:lang w:val="es-ES_tradnl"/>
         </w:rPr>
-        <w:t xml:space="preserve"> (</w:t>
-      </w:r>
-      <w:proofErr w:type="spellStart"/>
-      <w:proofErr w:type="gramStart"/>
-      <w:r>
+        <w:t xml:space="preserve"> (int[] pesos, int[] capacidades)</w:t>
+      </w:r>
+    </w:p>
+    <w:p>
+      <w:pPr>
+        <w:spacing w:after="200" w:line="276" w:lineRule="auto"/>
+        <w:jc w:val="both"/>
+        <w:rPr>
+          <w:sz w:val="22"/>
+          <w:szCs w:val="22"/>
+          <w:lang w:val="es-ES_tradnl"/>
+        </w:rPr>
+      </w:pPr>
+      <w:r>
+        <w:rPr>
+          <w:i/>
+          <w:sz w:val="22"/>
+          <w:szCs w:val="22"/>
+          <w:lang w:val="es-ES_tradnl"/>
+        </w:rPr>
+        <w:t>Argumentos de entrada</w:t>
+      </w:r>
+      <w:r>
+        <w:rPr>
+          <w:sz w:val="22"/>
+          <w:szCs w:val="22"/>
+          <w:lang w:val="es-ES_tradnl"/>
+        </w:rPr>
+        <w:t xml:space="preserve">: arreglo de pesos, arreglo de capacidades. Todos son números enteros. </w:t>
+      </w:r>
+      <w:r>
+        <w:rPr>
+          <w:sz w:val="22"/>
+          <w:szCs w:val="22"/>
+          <w:lang w:val="es-ES_tradnl"/>
+        </w:rPr>
+        <w:t xml:space="preserve">Los arreglos recibidos son del mismo tamaño. La posición </w:t>
+      </w:r>
+      <w:r>
+        <w:rPr>
+          <w:i/>
+          <w:sz w:val="22"/>
+          <w:szCs w:val="22"/>
+          <w:lang w:val="es-ES_tradnl"/>
+        </w:rPr>
+        <w:t xml:space="preserve">k </w:t>
+      </w:r>
+      <w:r>
+        <w:rPr>
+          <w:sz w:val="22"/>
+          <w:szCs w:val="22"/>
+          <w:lang w:val="es-ES_tradnl"/>
+        </w:rPr>
+        <w:t xml:space="preserve">de cada arreglo refiere a los datos del bloque </w:t>
+      </w:r>
+      <w:r>
+        <w:rPr>
+          <w:i/>
+          <w:sz w:val="22"/>
+          <w:szCs w:val="22"/>
+          <w:lang w:val="es-ES_tradnl"/>
+        </w:rPr>
+        <w:t>k</w:t>
+      </w:r>
+      <w:r>
+        <w:rPr>
+          <w:sz w:val="22"/>
+          <w:szCs w:val="22"/>
+          <w:lang w:val="es-ES_tradnl"/>
+        </w:rPr>
+        <w:t xml:space="preserve">. </w:t>
+      </w:r>
+    </w:p>
+    <w:p>
+      <w:pPr>
+        <w:spacing w:after="200" w:line="276" w:lineRule="auto"/>
+        <w:jc w:val="both"/>
+        <w:rPr>
+          <w:sz w:val="22"/>
+          <w:szCs w:val="22"/>
+          <w:lang w:val="es-ES_tradnl"/>
+        </w:rPr>
+      </w:pPr>
+      <w:r>
+        <w:rPr>
+          <w:i/>
+          <w:sz w:val="22"/>
+          <w:szCs w:val="22"/>
+          <w:lang w:val="es-ES_tradnl"/>
+        </w:rPr>
+        <w:t>Salida</w:t>
+      </w:r>
+      <w:r>
+        <w:rPr>
+          <w:sz w:val="22"/>
+          <w:szCs w:val="22"/>
+          <w:lang w:val="es-ES_tradnl"/>
+        </w:rPr>
+        <w:t>:</w:t>
+      </w:r>
+      <w:r>
+        <w:rPr>
+          <w:i/>
+          <w:sz w:val="22"/>
+          <w:szCs w:val="22"/>
+          <w:lang w:val="es-ES_tradnl"/>
+        </w:rPr>
+        <w:t xml:space="preserve"> </w:t>
+      </w:r>
+      <w:r>
+        <w:rPr>
+          <w:sz w:val="22"/>
+          <w:szCs w:val="22"/>
+          <w:lang w:val="es-ES_tradnl"/>
+        </w:rPr>
+        <w:t xml:space="preserve">arreglo </w:t>
+      </w:r>
+      <w:r>
+        <w:rPr>
+          <w:sz w:val="22"/>
+          <w:szCs w:val="22"/>
+          <w:lang w:val="es-ES_tradnl"/>
+        </w:rPr>
+        <w:t xml:space="preserve">de índices de bloques que </w:t>
+      </w:r>
+      <w:r>
+        <w:rPr>
+          <w:sz w:val="22"/>
+          <w:szCs w:val="22"/>
+          <w:lang w:val="es-ES_tradnl"/>
+        </w:rPr>
+        <w:t xml:space="preserve">representa la mejor torre </w:t>
+      </w:r>
+      <w:r>
+        <w:rPr>
+          <w:sz w:val="22"/>
+          <w:szCs w:val="22"/>
+          <w:lang w:val="es-ES_tradnl"/>
+        </w:rPr>
+        <w:t>obtenida</w:t>
+      </w:r>
+      <w:r>
+        <w:rPr>
+          <w:sz w:val="22"/>
+          <w:szCs w:val="22"/>
+          <w:lang w:val="es-ES_tradnl"/>
+        </w:rPr>
+        <w:t>, y se llena del bloque inferior al superior.</w:t>
+      </w:r>
+      <w:r>
+        <w:rPr>
+          <w:sz w:val="22"/>
+          <w:szCs w:val="22"/>
+          <w:lang w:val="es-ES_tradnl"/>
+        </w:rPr>
+        <w:t xml:space="preserve"> Para el ejemplo mostrado, el arreglo de salida debe ser: {0, 1}.</w:t>
+      </w:r>
+    </w:p>
+    <w:p>
+      <w:pPr>
+        <w:spacing w:after="200" w:line="276" w:lineRule="auto"/>
+        <w:jc w:val="both"/>
+        <w:rPr>
+          <w:b/>
+          <w:sz w:val="22"/>
+          <w:szCs w:val="22"/>
+          <w:lang w:val="es-ES_tradnl"/>
+        </w:rPr>
+      </w:pPr>
+      <w:r>
+        <w:rPr>
+          <w:b/>
+          <w:sz w:val="22"/>
+          <w:szCs w:val="22"/>
+          <w:lang w:val="es-ES_tradnl"/>
+        </w:rPr>
+        <w:t>[Ver adjunto Examen2_Prob1]</w:t>
+      </w:r>
+    </w:p>
+    <w:p>
+      <w:pPr>
+        <w:spacing w:after="200" w:line="276" w:lineRule="auto"/>
+        <w:jc w:val="both"/>
+        <w:rPr>
+          <w:sz w:val="22"/>
+          <w:szCs w:val="22"/>
+          <w:lang w:val="es-ES_tradnl"/>
+        </w:rPr>
+      </w:pPr>
+    </w:p>
+    <w:p>
+      <w:pPr>
+        <w:spacing w:before="240" w:after="200" w:line="276" w:lineRule="auto"/>
+        <w:jc w:val="both"/>
+        <w:rPr>
+          <w:i/>
+          <w:color w:val="1F497D" w:themeColor="text2"/>
+          <w:sz w:val="22"/>
+          <w:szCs w:val="22"/>
+          <w:lang w:val="es-ES_tradnl"/>
+        </w:rPr>
+      </w:pPr>
+      <w:r>
+        <w:rPr>
+          <w:i/>
+          <w:color w:val="1F497D" w:themeColor="text2"/>
+          <w:sz w:val="22"/>
+          <w:szCs w:val="22"/>
+          <w:lang w:val="es-ES_tradnl"/>
+        </w:rPr>
+        <w:t xml:space="preserve">Valor del ejercicio: </w:t>
+      </w:r>
+      <w:r>
+        <w:rPr>
+          <w:i/>
+          <w:color w:val="1F497D" w:themeColor="text2"/>
+          <w:sz w:val="22"/>
+          <w:szCs w:val="22"/>
+          <w:lang w:val="es-ES_tradnl"/>
+        </w:rPr>
+        <w:t>25</w:t>
+      </w:r>
+      <w:r>
+        <w:rPr>
+          <w:i/>
+          <w:color w:val="1F497D" w:themeColor="text2"/>
+          <w:sz w:val="22"/>
+          <w:szCs w:val="22"/>
+          <w:lang w:val="es-ES_tradnl"/>
+        </w:rPr>
+        <w:t xml:space="preserve"> puntos</w:t>
+      </w:r>
+    </w:p>
+    <w:p>
+      <w:pPr>
+        <w:spacing w:after="200" w:line="276" w:lineRule="auto"/>
+        <w:rPr>
+          <w:sz w:val="22"/>
+          <w:szCs w:val="22"/>
+          <w:lang w:val="es-ES_tradnl"/>
+        </w:rPr>
+      </w:pPr>
+    </w:p>
+    <w:p>
+      <w:pPr>
+        <w:spacing w:after="200" w:line="276" w:lineRule="auto"/>
+        <w:rPr>
+          <w:sz w:val="22"/>
+          <w:szCs w:val="22"/>
+          <w:lang w:val="es-ES_tradnl"/>
+        </w:rPr>
+      </w:pPr>
+      <w:r>
+        <w:rPr>
+          <w:sz w:val="22"/>
+          <w:szCs w:val="22"/>
+          <w:lang w:val="es-ES_tradnl"/>
+        </w:rPr>
+        <w:br w:type="page"/>
+      </w:r>
+    </w:p>
+    <w:p>
+      <w:pPr>
+        <w:spacing w:before="240" w:after="200" w:line="276" w:lineRule="auto"/>
+        <w:jc w:val="both"/>
+        <w:rPr>
+          <w:sz w:val="22"/>
+          <w:szCs w:val="22"/>
+          <w:lang w:val="es-ES_tradnl"/>
+        </w:rPr>
+      </w:pPr>
+      <w:r>
+        <w:rPr>
+          <w:sz w:val="22"/>
+          <w:szCs w:val="22"/>
+          <w:lang w:val="es-ES_tradnl"/>
+        </w:rPr>
+        <w:lastRenderedPageBreak/>
+        <w:t xml:space="preserve">II.- Implementa un algoritmo </w:t>
+      </w:r>
+      <w:r>
+        <w:rPr>
+          <w:i/>
+          <w:sz w:val="22"/>
+          <w:szCs w:val="22"/>
+          <w:lang w:val="es-ES_tradnl"/>
+        </w:rPr>
+        <w:t xml:space="preserve">backtracking </w:t>
+      </w:r>
+      <w:r>
+        <w:rPr>
+          <w:sz w:val="22"/>
+          <w:szCs w:val="22"/>
+          <w:lang w:val="es-ES_tradnl"/>
+        </w:rPr>
+        <w:t>que, dados los mismos datos</w:t>
+      </w:r>
+      <w:r>
+        <w:rPr>
+          <w:sz w:val="22"/>
+          <w:szCs w:val="22"/>
+          <w:lang w:val="es-ES_tradnl"/>
+        </w:rPr>
+        <w:t xml:space="preserve"> que el ejercicio anterior</w:t>
+      </w:r>
+      <w:r>
+        <w:rPr>
+          <w:sz w:val="22"/>
+          <w:szCs w:val="22"/>
+          <w:lang w:val="es-ES_tradnl"/>
+        </w:rPr>
+        <w:t>, devuelva la mayor altura</w:t>
+      </w:r>
+      <w:r>
+        <w:rPr>
+          <w:sz w:val="22"/>
+          <w:szCs w:val="22"/>
+          <w:lang w:val="es-ES_tradnl"/>
+        </w:rPr>
+        <w:t xml:space="preserve"> posible</w:t>
+      </w:r>
+      <w:r>
+        <w:rPr>
+          <w:sz w:val="22"/>
+          <w:szCs w:val="22"/>
+          <w:lang w:val="es-ES_tradnl"/>
+        </w:rPr>
+        <w:t>. Este algoritmo deberá explorar a lo largo de todas las soluciones</w:t>
+      </w:r>
+      <w:r>
+        <w:rPr>
+          <w:sz w:val="22"/>
+          <w:szCs w:val="22"/>
+          <w:lang w:val="es-ES_tradnl"/>
+        </w:rPr>
+        <w:t xml:space="preserve"> </w:t>
+      </w:r>
+      <w:r>
+        <w:rPr>
+          <w:sz w:val="22"/>
+          <w:szCs w:val="22"/>
+          <w:u w:val="single"/>
+          <w:lang w:val="es-ES_tradnl"/>
+        </w:rPr>
+        <w:t>potenciales</w:t>
+      </w:r>
+      <w:r>
+        <w:rPr>
+          <w:sz w:val="22"/>
+          <w:szCs w:val="22"/>
+          <w:lang w:val="es-ES_tradnl"/>
+        </w:rPr>
+        <w:t>.</w:t>
+      </w:r>
+      <w:r>
+        <w:rPr>
+          <w:sz w:val="22"/>
+          <w:szCs w:val="22"/>
+          <w:lang w:val="es-ES_tradnl"/>
+        </w:rPr>
+        <w:t xml:space="preserve"> El resultado debe ser el óptimo.</w:t>
+      </w:r>
+    </w:p>
+    <w:p>
+      <w:pPr>
+        <w:spacing w:after="200" w:line="276" w:lineRule="auto"/>
+        <w:jc w:val="both"/>
         <w:rPr>
           <w:rFonts w:ascii="Consolas" w:hAnsi="Consolas" w:cs="Consolas"/>
           <w:sz w:val="20"/>
           <w:szCs w:val="20"/>
           <w:lang w:val="es-ES_tradnl"/>
         </w:rPr>
+      </w:pPr>
+      <w:r>
+        <w:rPr>
+          <w:sz w:val="22"/>
+          <w:szCs w:val="22"/>
+          <w:lang w:val="es-ES_tradnl"/>
+        </w:rPr>
+        <w:t xml:space="preserve">Método </w:t>
+      </w:r>
+      <w:r>
+        <w:rPr>
+          <w:sz w:val="22"/>
+          <w:szCs w:val="22"/>
+          <w:lang w:val="es-ES_tradnl"/>
+        </w:rPr>
+        <w:t>a implementar</w:t>
+      </w:r>
+      <w:r>
+        <w:rPr>
+          <w:sz w:val="22"/>
+          <w:szCs w:val="22"/>
+          <w:lang w:val="es-ES_tradnl"/>
+        </w:rPr>
+        <w:t>:</w:t>
+      </w:r>
+      <w:r>
+        <w:rPr>
+          <w:sz w:val="22"/>
+          <w:szCs w:val="22"/>
+          <w:lang w:val="es-ES_tradnl"/>
+        </w:rPr>
+        <w:t xml:space="preserve"> </w:t>
+      </w:r>
+      <w:r>
+        <w:rPr>
+          <w:sz w:val="22"/>
+          <w:szCs w:val="22"/>
+          <w:lang w:val="es-ES_tradnl"/>
+        </w:rPr>
+        <w:t xml:space="preserve">static </w:t>
+      </w:r>
+      <w:r>
+        <w:rPr>
+          <w:sz w:val="22"/>
+          <w:szCs w:val="22"/>
+          <w:lang w:val="es-ES_tradnl"/>
+        </w:rPr>
         <w:t>int</w:t>
       </w:r>
-      <w:proofErr w:type="spellEnd"/>
       <w:r>
         <w:rPr>
           <w:rFonts w:ascii="Consolas" w:hAnsi="Consolas" w:cs="Consolas"/>
@@ -1853,9 +2231,8 @@
           <w:szCs w:val="20"/>
           <w:lang w:val="es-ES_tradnl"/>
         </w:rPr>
-        <w:t>[</w:t>
-      </w:r>
-      <w:proofErr w:type="gramEnd"/>
+        <w:t xml:space="preserve"> </w:t>
+      </w:r>
       <w:r>
         <w:rPr>
           <w:rFonts w:ascii="Consolas" w:hAnsi="Consolas" w:cs="Consolas"/>
@@ -1863,9 +2240,8 @@
           <w:szCs w:val="20"/>
           <w:lang w:val="es-ES_tradnl"/>
         </w:rPr>
-        <w:t xml:space="preserve">] pesos, </w:t>
-      </w:r>
-      <w:proofErr w:type="spellStart"/>
+        <w:t>a</w:t>
+      </w:r>
       <w:r>
         <w:rPr>
           <w:rFonts w:ascii="Consolas" w:hAnsi="Consolas" w:cs="Consolas"/>
@@ -1873,9 +2249,8 @@
           <w:szCs w:val="20"/>
           <w:lang w:val="es-ES_tradnl"/>
         </w:rPr>
-        <w:t>int</w:t>
-      </w:r>
-      <w:proofErr w:type="spellEnd"/>
+        <w:t>ltura</w:t>
+      </w:r>
       <w:r>
         <w:rPr>
           <w:rFonts w:ascii="Consolas" w:hAnsi="Consolas" w:cs="Consolas"/>
@@ -1883,516 +2258,16 @@
           <w:szCs w:val="20"/>
           <w:lang w:val="es-ES_tradnl"/>
         </w:rPr>
-        <w:t>[] capacidades)</w:t>
-      </w:r>
-    </w:p>
-    <w:p>
-      <w:pPr>
-        <w:spacing w:after="200" w:line="276" w:lineRule="auto"/>
-        <w:jc w:val="both"/>
-        <w:rPr>
-          <w:sz w:val="22"/>
-          <w:szCs w:val="22"/>
-          <w:lang w:val="es-ES_tradnl"/>
-        </w:rPr>
-      </w:pPr>
-      <w:r>
-        <w:rPr>
-          <w:i/>
-          <w:sz w:val="22"/>
-          <w:szCs w:val="22"/>
-          <w:lang w:val="es-ES_tradnl"/>
-        </w:rPr>
-        <w:t>Argumentos de entrada</w:t>
-      </w:r>
-      <w:r>
-        <w:rPr>
-          <w:sz w:val="22"/>
-          <w:szCs w:val="22"/>
-          <w:lang w:val="es-ES_tradnl"/>
-        </w:rPr>
-        <w:t xml:space="preserve">: arreglo de pesos, arreglo de capacidades. Todos son números enteros. </w:t>
-      </w:r>
-      <w:r>
-        <w:rPr>
-          <w:sz w:val="22"/>
-          <w:szCs w:val="22"/>
-          <w:lang w:val="es-ES_tradnl"/>
-        </w:rPr>
-        <w:t xml:space="preserve">Los arreglos recibidos son del mismo tamaño. La posición </w:t>
-      </w:r>
-      <w:r>
-        <w:rPr>
-          <w:i/>
-          <w:sz w:val="22"/>
-          <w:szCs w:val="22"/>
-          <w:lang w:val="es-ES_tradnl"/>
-        </w:rPr>
-        <w:t xml:space="preserve">k </w:t>
-      </w:r>
-      <w:r>
-        <w:rPr>
-          <w:sz w:val="22"/>
-          <w:szCs w:val="22"/>
-          <w:lang w:val="es-ES_tradnl"/>
-        </w:rPr>
-        <w:t xml:space="preserve">de cada arreglo refiere a los datos del bloque </w:t>
-      </w:r>
-      <w:r>
-        <w:rPr>
-          <w:i/>
-          <w:sz w:val="22"/>
-          <w:szCs w:val="22"/>
-          <w:lang w:val="es-ES_tradnl"/>
-        </w:rPr>
-        <w:t>k</w:t>
-      </w:r>
-      <w:r>
-        <w:rPr>
-          <w:sz w:val="22"/>
-          <w:szCs w:val="22"/>
-          <w:lang w:val="es-ES_tradnl"/>
-        </w:rPr>
-        <w:t xml:space="preserve">. </w:t>
-      </w:r>
-    </w:p>
-    <w:p>
-      <w:pPr>
-        <w:spacing w:after="200" w:line="276" w:lineRule="auto"/>
-        <w:jc w:val="both"/>
-        <w:rPr>
-          <w:sz w:val="22"/>
-          <w:szCs w:val="22"/>
-          <w:lang w:val="es-ES_tradnl"/>
-        </w:rPr>
-      </w:pPr>
-      <w:r>
-        <w:rPr>
-          <w:i/>
-          <w:sz w:val="22"/>
-          <w:szCs w:val="22"/>
-          <w:lang w:val="es-ES_tradnl"/>
-        </w:rPr>
-        <w:t>Salida</w:t>
-      </w:r>
-      <w:r>
-        <w:rPr>
-          <w:sz w:val="22"/>
-          <w:szCs w:val="22"/>
-          <w:lang w:val="es-ES_tradnl"/>
-        </w:rPr>
-        <w:t>:</w:t>
-      </w:r>
-      <w:r>
-        <w:rPr>
-          <w:i/>
-          <w:sz w:val="22"/>
-          <w:szCs w:val="22"/>
-          <w:lang w:val="es-ES_tradnl"/>
-        </w:rPr>
-        <w:t xml:space="preserve"> </w:t>
-      </w:r>
-      <w:r>
-        <w:rPr>
-          <w:sz w:val="22"/>
-          <w:szCs w:val="22"/>
-          <w:lang w:val="es-ES_tradnl"/>
-        </w:rPr>
-        <w:t xml:space="preserve">arreglo </w:t>
-      </w:r>
-      <w:r>
-        <w:rPr>
-          <w:sz w:val="22"/>
-          <w:szCs w:val="22"/>
-          <w:lang w:val="es-ES_tradnl"/>
-        </w:rPr>
-        <w:t xml:space="preserve">de índices de bloques que </w:t>
-      </w:r>
-      <w:r>
-        <w:rPr>
-          <w:sz w:val="22"/>
-          <w:szCs w:val="22"/>
-          <w:lang w:val="es-ES_tradnl"/>
-        </w:rPr>
-        <w:t xml:space="preserve">representa la mejor torre </w:t>
-      </w:r>
-      <w:r>
-        <w:rPr>
-          <w:sz w:val="22"/>
-          <w:szCs w:val="22"/>
-          <w:lang w:val="es-ES_tradnl"/>
-        </w:rPr>
-        <w:t>obtenida</w:t>
-      </w:r>
-      <w:r>
-        <w:rPr>
-          <w:sz w:val="22"/>
-          <w:szCs w:val="22"/>
-          <w:lang w:val="es-ES_tradnl"/>
-        </w:rPr>
-        <w:t>, y se llena del bloque inferior al superior.</w:t>
-      </w:r>
-      <w:r>
-        <w:rPr>
-          <w:sz w:val="22"/>
-          <w:szCs w:val="22"/>
-          <w:lang w:val="es-ES_tradnl"/>
-        </w:rPr>
-        <w:t xml:space="preserve"> Para el ejemplo mostrado, el arreglo de salida debe ser: {0, 1}.</w:t>
-      </w:r>
-    </w:p>
-    <w:p>
-      <w:pPr>
-        <w:spacing w:before="240" w:after="200" w:line="276" w:lineRule="auto"/>
-        <w:jc w:val="both"/>
-        <w:rPr>
-          <w:i/>
-          <w:color w:val="1F497D" w:themeColor="text2"/>
-          <w:sz w:val="22"/>
-          <w:szCs w:val="22"/>
-          <w:lang w:val="es-ES_tradnl"/>
-        </w:rPr>
-      </w:pPr>
-      <w:r>
-        <w:rPr>
-          <w:i/>
-          <w:color w:val="1F497D" w:themeColor="text2"/>
-          <w:sz w:val="22"/>
-          <w:szCs w:val="22"/>
-          <w:lang w:val="es-ES_tradnl"/>
-        </w:rPr>
-        <w:t xml:space="preserve">Valor del ejercicio: </w:t>
-      </w:r>
-      <w:r>
-        <w:rPr>
-          <w:i/>
-          <w:color w:val="1F497D" w:themeColor="text2"/>
-          <w:sz w:val="22"/>
-          <w:szCs w:val="22"/>
-          <w:lang w:val="es-ES_tradnl"/>
-        </w:rPr>
-        <w:t>25</w:t>
-      </w:r>
-      <w:r>
-        <w:rPr>
-          <w:i/>
-          <w:color w:val="1F497D" w:themeColor="text2"/>
-          <w:sz w:val="22"/>
-          <w:szCs w:val="22"/>
-          <w:lang w:val="es-ES_tradnl"/>
-        </w:rPr>
-        <w:t xml:space="preserve"> puntos</w:t>
-      </w:r>
-    </w:p>
-    <w:p>
-      <w:pPr>
-        <w:spacing w:after="200" w:line="276" w:lineRule="auto"/>
-        <w:rPr>
-          <w:sz w:val="22"/>
-          <w:szCs w:val="22"/>
-          <w:lang w:val="es-ES_tradnl"/>
-        </w:rPr>
-      </w:pPr>
-    </w:p>
-    <w:p>
-      <w:pPr>
-        <w:spacing w:after="200" w:line="276" w:lineRule="auto"/>
-        <w:rPr>
-          <w:sz w:val="22"/>
-          <w:szCs w:val="22"/>
-          <w:lang w:val="es-ES_tradnl"/>
-        </w:rPr>
-      </w:pPr>
-      <w:r>
-        <w:rPr>
-          <w:sz w:val="22"/>
-          <w:szCs w:val="22"/>
-          <w:lang w:val="es-ES_tradnl"/>
-        </w:rPr>
-        <w:br w:type="page"/>
-      </w:r>
-    </w:p>
-    <w:p>
-      <w:pPr>
-        <w:spacing w:before="240" w:after="200" w:line="276" w:lineRule="auto"/>
-        <w:jc w:val="both"/>
-        <w:rPr>
-          <w:sz w:val="22"/>
-          <w:szCs w:val="22"/>
-          <w:lang w:val="es-ES_tradnl"/>
-        </w:rPr>
-      </w:pPr>
-      <w:r>
-        <w:rPr>
-          <w:sz w:val="22"/>
-          <w:szCs w:val="22"/>
-          <w:lang w:val="es-ES_tradnl"/>
-        </w:rPr>
-        <w:lastRenderedPageBreak/>
-        <w:t xml:space="preserve">II.- Implementa un algoritmo </w:t>
-      </w:r>
-      <w:proofErr w:type="spellStart"/>
-      <w:r>
-        <w:rPr>
-          <w:i/>
-          <w:sz w:val="22"/>
-          <w:szCs w:val="22"/>
-          <w:lang w:val="es-ES_tradnl"/>
-        </w:rPr>
-        <w:t>backtracking</w:t>
-      </w:r>
-      <w:proofErr w:type="spellEnd"/>
-      <w:r>
-        <w:rPr>
-          <w:i/>
-          <w:sz w:val="22"/>
-          <w:szCs w:val="22"/>
-          <w:lang w:val="es-ES_tradnl"/>
-        </w:rPr>
-        <w:t xml:space="preserve"> </w:t>
-      </w:r>
-      <w:r>
-        <w:rPr>
-          <w:sz w:val="22"/>
-          <w:szCs w:val="22"/>
-          <w:lang w:val="es-ES_tradnl"/>
-        </w:rPr>
-        <w:t>que, dados los mismos datos</w:t>
-      </w:r>
-      <w:r>
-        <w:rPr>
-          <w:sz w:val="22"/>
-          <w:szCs w:val="22"/>
-          <w:lang w:val="es-ES_tradnl"/>
-        </w:rPr>
-        <w:t xml:space="preserve"> que el ejercicio anterior</w:t>
-      </w:r>
-      <w:r>
-        <w:rPr>
-          <w:sz w:val="22"/>
-          <w:szCs w:val="22"/>
-          <w:lang w:val="es-ES_tradnl"/>
-        </w:rPr>
-        <w:t>, devuelva la mayor altura</w:t>
-      </w:r>
-      <w:r>
-        <w:rPr>
-          <w:sz w:val="22"/>
-          <w:szCs w:val="22"/>
-          <w:lang w:val="es-ES_tradnl"/>
-        </w:rPr>
-        <w:t xml:space="preserve"> posible</w:t>
-      </w:r>
-      <w:r>
-        <w:rPr>
-          <w:sz w:val="22"/>
-          <w:szCs w:val="22"/>
-          <w:lang w:val="es-ES_tradnl"/>
-        </w:rPr>
-        <w:t>. Este algoritmo deberá explorar a lo largo de todas las soluciones</w:t>
-      </w:r>
-      <w:r>
-        <w:rPr>
-          <w:sz w:val="22"/>
-          <w:szCs w:val="22"/>
-          <w:lang w:val="es-ES_tradnl"/>
-        </w:rPr>
-        <w:t xml:space="preserve"> </w:t>
-      </w:r>
-      <w:r>
-        <w:rPr>
-          <w:sz w:val="22"/>
-          <w:szCs w:val="22"/>
-          <w:u w:val="single"/>
-          <w:lang w:val="es-ES_tradnl"/>
-        </w:rPr>
-        <w:t>potenciales</w:t>
-      </w:r>
-      <w:r>
-        <w:rPr>
-          <w:sz w:val="22"/>
-          <w:szCs w:val="22"/>
-          <w:lang w:val="es-ES_tradnl"/>
-        </w:rPr>
-        <w:t>.</w:t>
-      </w:r>
-      <w:r>
-        <w:rPr>
-          <w:sz w:val="22"/>
-          <w:szCs w:val="22"/>
-          <w:lang w:val="es-ES_tradnl"/>
-        </w:rPr>
-        <w:t xml:space="preserve"> El resultado debe ser el óptimo.</w:t>
-      </w:r>
-    </w:p>
-    <w:p>
-      <w:pPr>
-        <w:spacing w:after="200" w:line="276" w:lineRule="auto"/>
-        <w:jc w:val="both"/>
+        <w:t>BT</w:t>
+      </w:r>
+      <w:r>
         <w:rPr>
           <w:rFonts w:ascii="Consolas" w:hAnsi="Consolas" w:cs="Consolas"/>
           <w:sz w:val="20"/>
           <w:szCs w:val="20"/>
           <w:lang w:val="es-ES_tradnl"/>
         </w:rPr>
-      </w:pPr>
-      <w:r>
-        <w:rPr>
-          <w:sz w:val="22"/>
-          <w:szCs w:val="22"/>
-          <w:lang w:val="es-ES_tradnl"/>
-        </w:rPr>
-        <w:t xml:space="preserve">Método </w:t>
-      </w:r>
-      <w:r>
-        <w:rPr>
-          <w:sz w:val="22"/>
-          <w:szCs w:val="22"/>
-          <w:lang w:val="es-ES_tradnl"/>
-        </w:rPr>
-        <w:t>a implementar</w:t>
-      </w:r>
-      <w:r>
-        <w:rPr>
-          <w:sz w:val="22"/>
-          <w:szCs w:val="22"/>
-          <w:lang w:val="es-ES_tradnl"/>
-        </w:rPr>
-        <w:t>:</w:t>
-      </w:r>
-      <w:r>
-        <w:rPr>
-          <w:sz w:val="22"/>
-          <w:szCs w:val="22"/>
-          <w:lang w:val="es-ES_tradnl"/>
-        </w:rPr>
-        <w:t xml:space="preserve"> </w:t>
-      </w:r>
-      <w:proofErr w:type="spellStart"/>
-      <w:r>
-        <w:rPr>
-          <w:sz w:val="22"/>
-          <w:szCs w:val="22"/>
-          <w:lang w:val="es-ES_tradnl"/>
-        </w:rPr>
-        <w:t>static</w:t>
-      </w:r>
-      <w:proofErr w:type="spellEnd"/>
-      <w:r>
-        <w:rPr>
-          <w:sz w:val="22"/>
-          <w:szCs w:val="22"/>
-          <w:lang w:val="es-ES_tradnl"/>
-        </w:rPr>
-        <w:t xml:space="preserve"> </w:t>
-      </w:r>
-      <w:proofErr w:type="spellStart"/>
-      <w:r>
-        <w:rPr>
-          <w:sz w:val="22"/>
-          <w:szCs w:val="22"/>
-          <w:lang w:val="es-ES_tradnl"/>
-        </w:rPr>
-        <w:t>int</w:t>
-      </w:r>
-      <w:proofErr w:type="spellEnd"/>
-      <w:r>
-        <w:rPr>
-          <w:rFonts w:ascii="Consolas" w:hAnsi="Consolas" w:cs="Consolas"/>
-          <w:sz w:val="20"/>
-          <w:szCs w:val="20"/>
-          <w:lang w:val="es-ES_tradnl"/>
-        </w:rPr>
-        <w:t xml:space="preserve"> </w:t>
-      </w:r>
-      <w:proofErr w:type="spellStart"/>
-      <w:r>
-        <w:rPr>
-          <w:rFonts w:ascii="Consolas" w:hAnsi="Consolas" w:cs="Consolas"/>
-          <w:sz w:val="20"/>
-          <w:szCs w:val="20"/>
-          <w:lang w:val="es-ES_tradnl"/>
-        </w:rPr>
-        <w:t>a</w:t>
-      </w:r>
-      <w:r>
-        <w:rPr>
-          <w:rFonts w:ascii="Consolas" w:hAnsi="Consolas" w:cs="Consolas"/>
-          <w:sz w:val="20"/>
-          <w:szCs w:val="20"/>
-          <w:lang w:val="es-ES_tradnl"/>
-        </w:rPr>
-        <w:t>ltura</w:t>
-      </w:r>
-      <w:r>
-        <w:rPr>
-          <w:rFonts w:ascii="Consolas" w:hAnsi="Consolas" w:cs="Consolas"/>
-          <w:sz w:val="20"/>
-          <w:szCs w:val="20"/>
-          <w:lang w:val="es-ES_tradnl"/>
-        </w:rPr>
-        <w:t>BT</w:t>
-      </w:r>
-      <w:proofErr w:type="spellEnd"/>
-      <w:r>
-        <w:rPr>
-          <w:rFonts w:ascii="Consolas" w:hAnsi="Consolas" w:cs="Consolas"/>
-          <w:sz w:val="20"/>
-          <w:szCs w:val="20"/>
-          <w:lang w:val="es-ES_tradnl"/>
-        </w:rPr>
-        <w:t>(</w:t>
-      </w:r>
-      <w:proofErr w:type="spellStart"/>
-      <w:proofErr w:type="gramStart"/>
-      <w:r>
-        <w:rPr>
-          <w:rFonts w:ascii="Consolas" w:hAnsi="Consolas" w:cs="Consolas"/>
-          <w:sz w:val="20"/>
-          <w:szCs w:val="20"/>
-          <w:lang w:val="es-ES_tradnl"/>
-        </w:rPr>
-        <w:t>int</w:t>
-      </w:r>
-      <w:proofErr w:type="spellEnd"/>
-      <w:r>
-        <w:rPr>
-          <w:rFonts w:ascii="Consolas" w:hAnsi="Consolas" w:cs="Consolas"/>
-          <w:sz w:val="20"/>
-          <w:szCs w:val="20"/>
-          <w:lang w:val="es-ES_tradnl"/>
-        </w:rPr>
-        <w:t>[</w:t>
-      </w:r>
-      <w:proofErr w:type="gramEnd"/>
-      <w:r>
-        <w:rPr>
-          <w:rFonts w:ascii="Consolas" w:hAnsi="Consolas" w:cs="Consolas"/>
-          <w:sz w:val="20"/>
-          <w:szCs w:val="20"/>
-          <w:lang w:val="es-ES_tradnl"/>
-        </w:rPr>
-        <w:t xml:space="preserve">] pesos, </w:t>
-      </w:r>
-      <w:proofErr w:type="spellStart"/>
-      <w:r>
-        <w:rPr>
-          <w:rFonts w:ascii="Consolas" w:hAnsi="Consolas" w:cs="Consolas"/>
-          <w:sz w:val="20"/>
-          <w:szCs w:val="20"/>
-          <w:lang w:val="es-ES_tradnl"/>
-        </w:rPr>
-        <w:t>int</w:t>
-      </w:r>
-      <w:proofErr w:type="spellEnd"/>
-      <w:r>
-        <w:rPr>
-          <w:rFonts w:ascii="Consolas" w:hAnsi="Consolas" w:cs="Consolas"/>
-          <w:sz w:val="20"/>
-          <w:szCs w:val="20"/>
-          <w:lang w:val="es-ES_tradnl"/>
-        </w:rPr>
-        <w:t>[] capacidades)</w:t>
+        <w:t>(int[] pesos, int[] capacidades)</w:t>
       </w:r>
     </w:p>
     <w:p>
@@ -2514,6 +2389,56 @@
         </w:rPr>
         <w:t>] = {1, 0, 2}.</w:t>
       </w:r>
+    </w:p>
+    <w:p>
+      <w:pPr>
+        <w:spacing w:after="200" w:line="276" w:lineRule="auto"/>
+        <w:jc w:val="both"/>
+        <w:rPr>
+          <w:b/>
+          <w:sz w:val="22"/>
+          <w:szCs w:val="22"/>
+          <w:lang w:val="es-ES_tradnl"/>
+        </w:rPr>
+      </w:pPr>
+      <w:r>
+        <w:rPr>
+          <w:b/>
+          <w:sz w:val="22"/>
+          <w:szCs w:val="22"/>
+          <w:lang w:val="es-ES_tradnl"/>
+        </w:rPr>
+        <w:t>[</w:t>
+      </w:r>
+      <w:r>
+        <w:rPr>
+          <w:b/>
+          <w:sz w:val="22"/>
+          <w:szCs w:val="22"/>
+          <w:lang w:val="es-ES_tradnl"/>
+        </w:rPr>
+        <w:t>Ver adjunto Examen2_Prob2</w:t>
+      </w:r>
+      <w:r>
+        <w:rPr>
+          <w:b/>
+          <w:sz w:val="22"/>
+          <w:szCs w:val="22"/>
+          <w:lang w:val="es-ES_tradnl"/>
+        </w:rPr>
+        <w:t>]</w:t>
+      </w:r>
+    </w:p>
+    <w:p>
+      <w:pPr>
+        <w:spacing w:after="200" w:line="276" w:lineRule="auto"/>
+        <w:jc w:val="both"/>
+        <w:rPr>
+          <w:sz w:val="22"/>
+          <w:szCs w:val="22"/>
+          <w:lang w:val="es-ES_tradnl"/>
+        </w:rPr>
+      </w:pPr>
     </w:p>
     <w:p>
       <w:pPr>
@@ -4636,6 +4561,67 @@
     </w:p>
     <w:p>
       <w:pPr>
+        <w:spacing w:after="200" w:line="276" w:lineRule="auto"/>
+        <w:jc w:val="both"/>
+        <w:rPr>
+          <w:b/>
+          <w:sz w:val="22"/>
+          <w:szCs w:val="22"/>
+          <w:lang w:val="es-ES_tradnl"/>
+        </w:rPr>
+      </w:pPr>
+    </w:p>
+    <w:p>
+      <w:pPr>
+        <w:spacing w:after="200" w:line="276" w:lineRule="auto"/>
+        <w:jc w:val="both"/>
+        <w:rPr>
+          <w:b/>
+          <w:sz w:val="22"/>
+          <w:szCs w:val="22"/>
+          <w:lang w:val="es-ES_tradnl"/>
+        </w:rPr>
+      </w:pPr>
+      <w:r>
+        <w:rPr>
+          <w:b/>
+          <w:sz w:val="22"/>
+          <w:szCs w:val="22"/>
+          <w:lang w:val="es-ES_tradnl"/>
+        </w:rPr>
+        <w:t>[</w:t>
+      </w:r>
+      <w:r>
+        <w:rPr>
+          <w:b/>
+          <w:sz w:val="22"/>
+          <w:szCs w:val="22"/>
+          <w:lang w:val="es-ES_tradnl"/>
+        </w:rPr>
+        <w:t>Ver adjunto Examen2_Prob3</w:t>
+      </w:r>
+      <w:r>
+        <w:rPr>
+          <w:b/>
+          <w:sz w:val="22"/>
+          <w:szCs w:val="22"/>
+          <w:lang w:val="es-ES_tradnl"/>
+        </w:rPr>
+        <w:t>]</w:t>
+      </w:r>
+    </w:p>
+    <w:p>
+      <w:pPr>
+        <w:jc w:val="both"/>
+        <w:rPr>
+          <w:sz w:val="22"/>
+          <w:szCs w:val="22"/>
+          <w:lang w:val="es-MX"/>
+        </w:rPr>
+      </w:pPr>
+    </w:p>
+    <w:p>
+      <w:pPr>
         <w:spacing w:before="240" w:after="200" w:line="276" w:lineRule="auto"/>
         <w:jc w:val="both"/>
         <w:rPr>
@@ -7435,6 +7421,45 @@
           <w:lang w:val="es-MX" w:eastAsia="es-MX"/>
         </w:rPr>
       </w:pPr>
+    </w:p>
+    <w:p>
+      <w:pPr>
+        <w:spacing w:after="200" w:line="276" w:lineRule="auto"/>
+        <w:jc w:val="both"/>
+        <w:rPr>
+          <w:b/>
+          <w:sz w:val="22"/>
+          <w:szCs w:val="22"/>
+          <w:lang w:val="es-ES_tradnl"/>
+        </w:rPr>
+      </w:pPr>
+      <w:r>
+        <w:rPr>
+          <w:b/>
+          <w:sz w:val="22"/>
+          <w:szCs w:val="22"/>
+          <w:lang w:val="es-ES_tradnl"/>
+        </w:rPr>
+        <w:t>[</w:t>
+      </w:r>
+      <w:r>
+        <w:rPr>
+          <w:b/>
+          <w:sz w:val="22"/>
+          <w:szCs w:val="22"/>
+          <w:lang w:val="es-ES_tradnl"/>
+        </w:rPr>
+        <w:t>Ver adjunto Examen2_Prob4</w:t>
+      </w:r>
+      <w:r>
+        <w:rPr>
+          <w:b/>
+          <w:sz w:val="22"/>
+          <w:szCs w:val="22"/>
+          <w:lang w:val="es-ES_tradnl"/>
+        </w:rPr>
+        <w:t>]</w:t>
+      </w:r>
     </w:p>
     <w:p>
       <w:pPr>
@@ -8291,8 +8316,6 @@
         </w:rPr>
         <w:t>-</w:t>
       </w:r>
-      <w:bookmarkStart w:id="0" w:name="_GoBack"/>
-      <w:bookmarkEnd w:id="0"/>
       <w:r>
         <w:rPr>
           <w:rFonts w:eastAsia="CMR10"/>
@@ -8442,7 +8465,6 @@
           <w:lang w:val="en-US"/>
         </w:rPr>
       </w:pPr>
-      <w:proofErr w:type="gramStart"/>
       <w:r>
         <w:rPr>
           <w:rFonts w:eastAsia="CMR10"/>
@@ -8458,7 +8480,6 @@
         </w:rPr>
         <w:t>(</w:t>
       </w:r>
-      <w:proofErr w:type="gramEnd"/>
       <w:r>
         <w:rPr>
           <w:rFonts w:eastAsia="CMR10"/>
@@ -8610,23 +8631,7 @@
           <w:lang w:val="en-US"/>
         </w:rPr>
         <w:tab/>
-        <w:t xml:space="preserve">1 +         0      +        0       + 1 + </w:t>
-      </w:r>
-      <w:proofErr w:type="gramStart"/>
-      <w:r>
-        <w:rPr>
-          <w:rFonts w:eastAsia="CMR10"/>
-          <w:lang w:val="en-US"/>
-        </w:rPr>
-        <w:t>F(</w:t>
-      </w:r>
-      <w:proofErr w:type="gramEnd"/>
-      <w:r>
-        <w:rPr>
-          <w:rFonts w:eastAsia="CMR10"/>
-          <w:lang w:val="en-US"/>
-        </w:rPr>
-        <w:t xml:space="preserve">-1, </w:t>
+        <w:t xml:space="preserve">1 +         0      +        0       + 1 + F(-1, </w:t>
       </w:r>
       <w:r>
         <w:rPr>
@@ -8912,7 +8917,6 @@
           <w:lang w:val="en-US" w:eastAsia="en-US"/>
         </w:rPr>
       </w:pPr>
-      <w:proofErr w:type="spellStart"/>
       <w:r>
         <w:rPr>
           <w:i/>
@@ -8920,29 +8924,8 @@
           <w:szCs w:val="22"/>
           <w:lang w:val="en-US"/>
         </w:rPr>
-        <w:t>Método</w:t>
-      </w:r>
-      <w:proofErr w:type="spellEnd"/>
-      <w:r>
-        <w:rPr>
-          <w:i/>
-          <w:sz w:val="22"/>
-          <w:szCs w:val="22"/>
-          <w:lang w:val="en-US"/>
-        </w:rPr>
-        <w:t xml:space="preserve"> a </w:t>
-      </w:r>
-      <w:proofErr w:type="spellStart"/>
-      <w:r>
-        <w:rPr>
-          <w:i/>
-          <w:sz w:val="22"/>
-          <w:szCs w:val="22"/>
-          <w:lang w:val="en-US"/>
-        </w:rPr>
-        <w:t>implementar</w:t>
-      </w:r>
-      <w:proofErr w:type="spellEnd"/>
+        <w:t>Método a implementar</w:t>
+      </w:r>
       <w:r>
         <w:rPr>
           <w:rFonts w:ascii="Courier New" w:eastAsiaTheme="minorHAnsi" w:hAnsi="Courier New" w:cs="Courier New"/>
@@ -8987,7 +8970,6 @@
         </w:rPr>
         <w:t xml:space="preserve"> </w:t>
       </w:r>
-      <w:proofErr w:type="spellStart"/>
       <w:r>
         <w:rPr>
           <w:rFonts w:ascii="Courier New" w:eastAsiaTheme="minorHAnsi" w:hAnsi="Courier New" w:cs="Courier New"/>
@@ -8999,7 +8981,6 @@
         </w:rPr>
         <w:t>int</w:t>
       </w:r>
-      <w:proofErr w:type="spellEnd"/>
       <w:r>
         <w:rPr>
           <w:rFonts w:ascii="Courier New" w:eastAsiaTheme="minorHAnsi" w:hAnsi="Courier New" w:cs="Courier New"/>
@@ -9007,31 +8988,8 @@
           <w:szCs w:val="36"/>
           <w:lang w:val="en-US" w:eastAsia="en-US"/>
         </w:rPr>
-        <w:t xml:space="preserve"> </w:t>
-      </w:r>
-      <w:proofErr w:type="spellStart"/>
-      <w:proofErr w:type="gramStart"/>
-      <w:r>
-        <w:rPr>
-          <w:rFonts w:ascii="Courier New" w:eastAsiaTheme="minorHAnsi" w:hAnsi="Courier New" w:cs="Courier New"/>
-          <w:sz w:val="22"/>
-          <w:szCs w:val="36"/>
-          <w:lang w:val="en-US" w:eastAsia="en-US"/>
-        </w:rPr>
-        <w:t>fastF</w:t>
-      </w:r>
-      <w:proofErr w:type="spellEnd"/>
-      <w:r>
-        <w:rPr>
-          <w:rFonts w:ascii="Courier New" w:eastAsiaTheme="minorHAnsi" w:hAnsi="Courier New" w:cs="Courier New"/>
-          <w:sz w:val="22"/>
-          <w:szCs w:val="36"/>
-          <w:lang w:val="en-US" w:eastAsia="en-US"/>
-        </w:rPr>
-        <w:t>(</w:t>
-      </w:r>
-      <w:proofErr w:type="spellStart"/>
-      <w:proofErr w:type="gramEnd"/>
+        <w:t xml:space="preserve"> fastF(</w:t>
+      </w:r>
       <w:r>
         <w:rPr>
           <w:rFonts w:ascii="Courier New" w:eastAsiaTheme="minorHAnsi" w:hAnsi="Courier New" w:cs="Courier New"/>
@@ -9043,7 +9001,6 @@
         </w:rPr>
         <w:t>int</w:t>
       </w:r>
-      <w:proofErr w:type="spellEnd"/>
       <w:r>
         <w:rPr>
           <w:rFonts w:ascii="Courier New" w:eastAsiaTheme="minorHAnsi" w:hAnsi="Courier New" w:cs="Courier New"/>
@@ -9053,7 +9010,6 @@
         </w:rPr>
         <w:t xml:space="preserve"> x, </w:t>
       </w:r>
-      <w:proofErr w:type="spellStart"/>
       <w:r>
         <w:rPr>
           <w:rFonts w:ascii="Courier New" w:eastAsiaTheme="minorHAnsi" w:hAnsi="Courier New" w:cs="Courier New"/>
@@ -9065,7 +9021,6 @@
         </w:rPr>
         <w:t>int</w:t>
       </w:r>
-      <w:proofErr w:type="spellEnd"/>
       <w:r>
         <w:rPr>
           <w:rFonts w:ascii="Courier New" w:eastAsiaTheme="minorHAnsi" w:hAnsi="Courier New" w:cs="Courier New"/>
@@ -9075,7 +9030,6 @@
         </w:rPr>
         <w:t xml:space="preserve"> y, </w:t>
       </w:r>
-      <w:proofErr w:type="spellStart"/>
       <w:r>
         <w:rPr>
           <w:rFonts w:ascii="Courier New" w:eastAsiaTheme="minorHAnsi" w:hAnsi="Courier New" w:cs="Courier New"/>
@@ -9087,7 +9041,6 @@
         </w:rPr>
         <w:t>int</w:t>
       </w:r>
-      <w:proofErr w:type="spellEnd"/>
       <w:r>
         <w:rPr>
           <w:rFonts w:ascii="Courier New" w:eastAsiaTheme="minorHAnsi" w:hAnsi="Courier New" w:cs="Courier New"/>
@@ -9449,6 +9402,57 @@
     </w:p>
     <w:p>
       <w:pPr>
+        <w:jc w:val="both"/>
+        <w:rPr>
+          <w:sz w:val="22"/>
+          <w:szCs w:val="22"/>
+          <w:lang w:val="en-US"/>
+        </w:rPr>
+      </w:pPr>
+    </w:p>
+    <w:p>
+      <w:pPr>
+        <w:spacing w:after="200" w:line="276" w:lineRule="auto"/>
+        <w:jc w:val="both"/>
+        <w:rPr>
+          <w:b/>
+          <w:sz w:val="22"/>
+          <w:szCs w:val="22"/>
+          <w:lang w:val="es-ES_tradnl"/>
+        </w:rPr>
+      </w:pPr>
+      <w:r>
+        <w:rPr>
+          <w:b/>
+          <w:sz w:val="22"/>
+          <w:szCs w:val="22"/>
+          <w:lang w:val="es-ES_tradnl"/>
+        </w:rPr>
+        <w:t>[</w:t>
+      </w:r>
+      <w:r>
+        <w:rPr>
+          <w:b/>
+          <w:sz w:val="22"/>
+          <w:szCs w:val="22"/>
+          <w:lang w:val="es-ES_tradnl"/>
+        </w:rPr>
+        <w:t>Ver adjunto Examen2_Prob7, solo funciona con los primeros 2 casos</w:t>
+      </w:r>
+      <w:r>
+        <w:rPr>
+          <w:b/>
+          <w:sz w:val="22"/>
+          <w:szCs w:val="22"/>
+          <w:lang w:val="es-ES_tradnl"/>
+        </w:rPr>
+        <w:t>]</w:t>
+      </w:r>
+      <w:bookmarkStart w:id="0" w:name="_GoBack"/>
+      <w:bookmarkEnd w:id="0"/>
+    </w:p>
+    <w:p>
+      <w:pPr>
         <w:spacing w:before="240" w:after="200" w:line="276" w:lineRule="auto"/>
         <w:jc w:val="both"/>
         <w:rPr>
@@ -9496,7 +9500,6 @@
         <w:rPr>
           <w:sz w:val="22"/>
           <w:szCs w:val="22"/>
-          <w:lang w:val="en-US"/>
         </w:rPr>
       </w:pPr>
     </w:p>
@@ -9506,7 +9509,6 @@
         <w:rPr>
           <w:sz w:val="22"/>
           <w:szCs w:val="22"/>
-          <w:lang w:val="en-US"/>
         </w:rPr>
       </w:pPr>
     </w:p>
@@ -9516,7 +9518,6 @@
         <w:rPr>
           <w:sz w:val="22"/>
           <w:szCs w:val="22"/>
-          <w:lang w:val="en-US"/>
         </w:rPr>
       </w:pPr>
     </w:p>
@@ -9526,7 +9527,6 @@
         <w:rPr>
           <w:sz w:val="22"/>
           <w:szCs w:val="22"/>
-          <w:lang w:val="en-US"/>
         </w:rPr>
       </w:pPr>
     </w:p>
@@ -9536,7 +9536,6 @@
         <w:rPr>
           <w:sz w:val="22"/>
           <w:szCs w:val="22"/>
-          <w:lang w:val="en-US"/>
         </w:rPr>
       </w:pPr>
     </w:p>
@@ -9546,7 +9545,6 @@
         <w:rPr>
           <w:sz w:val="22"/>
           <w:szCs w:val="22"/>
-          <w:lang w:val="en-US"/>
         </w:rPr>
       </w:pPr>
     </w:p>
@@ -9556,7 +9554,6 @@
         <w:rPr>
           <w:sz w:val="22"/>
           <w:szCs w:val="22"/>
-          <w:lang w:val="en-US"/>
         </w:rPr>
       </w:pPr>
     </w:p>
@@ -9566,7 +9563,6 @@
         <w:rPr>
           <w:sz w:val="22"/>
           <w:szCs w:val="22"/>
-          <w:lang w:val="en-US"/>
         </w:rPr>
       </w:pPr>
     </w:p>
@@ -9576,7 +9572,6 @@
         <w:rPr>
           <w:sz w:val="22"/>
           <w:szCs w:val="22"/>
-          <w:lang w:val="en-US"/>
         </w:rPr>
       </w:pPr>
     </w:p>
@@ -9586,7 +9581,6 @@
         <w:rPr>
           <w:sz w:val="22"/>
           <w:szCs w:val="22"/>
-          <w:lang w:val="en-US"/>
         </w:rPr>
       </w:pPr>
     </w:p>
@@ -9596,7 +9590,6 @@
         <w:rPr>
           <w:sz w:val="22"/>
           <w:szCs w:val="22"/>
-          <w:lang w:val="en-US"/>
         </w:rPr>
       </w:pPr>
     </w:p>
@@ -9606,7 +9599,6 @@
         <w:rPr>
           <w:sz w:val="22"/>
           <w:szCs w:val="22"/>
-          <w:lang w:val="en-US"/>
         </w:rPr>
       </w:pPr>
     </w:p>
@@ -9616,7 +9608,6 @@
         <w:rPr>
           <w:sz w:val="22"/>
           <w:szCs w:val="22"/>
-          <w:lang w:val="en-US"/>
         </w:rPr>
       </w:pPr>
     </w:p>
@@ -9626,7 +9617,6 @@
         <w:rPr>
           <w:sz w:val="22"/>
           <w:szCs w:val="22"/>
-          <w:lang w:val="en-US"/>
         </w:rPr>
       </w:pPr>
     </w:p>
@@ -9636,7 +9626,6 @@
         <w:rPr>
           <w:sz w:val="22"/>
           <w:szCs w:val="22"/>
-          <w:lang w:val="en-US"/>
         </w:rPr>
       </w:pPr>
     </w:p>
@@ -9646,7 +9635,6 @@
         <w:rPr>
           <w:sz w:val="22"/>
           <w:szCs w:val="22"/>
-          <w:lang w:val="en-US"/>
         </w:rPr>
       </w:pPr>
     </w:p>
@@ -9656,7 +9644,6 @@
         <w:rPr>
           <w:sz w:val="22"/>
           <w:szCs w:val="22"/>
-          <w:lang w:val="en-US"/>
         </w:rPr>
       </w:pPr>
     </w:p>
@@ -9666,7 +9653,6 @@
         <w:rPr>
           <w:sz w:val="22"/>
           <w:szCs w:val="22"/>
-          <w:lang w:val="en-US"/>
         </w:rPr>
       </w:pPr>
     </w:p>
@@ -9676,7 +9662,6 @@
         <w:rPr>
           <w:sz w:val="22"/>
           <w:szCs w:val="22"/>
-          <w:lang w:val="en-US"/>
         </w:rPr>
       </w:pPr>
     </w:p>
@@ -9686,7 +9671,6 @@
         <w:rPr>
           <w:sz w:val="22"/>
           <w:szCs w:val="22"/>
-          <w:lang w:val="en-US"/>
         </w:rPr>
       </w:pPr>
     </w:p>
@@ -9696,7 +9680,6 @@
         <w:rPr>
           <w:sz w:val="22"/>
           <w:szCs w:val="22"/>
-          <w:lang w:val="en-US"/>
         </w:rPr>
       </w:pPr>
     </w:p>
@@ -9706,7 +9689,6 @@
         <w:rPr>
           <w:sz w:val="22"/>
           <w:szCs w:val="22"/>
-          <w:lang w:val="en-US"/>
         </w:rPr>
       </w:pPr>
     </w:p>
@@ -9716,7 +9698,6 @@
         <w:rPr>
           <w:sz w:val="22"/>
           <w:szCs w:val="22"/>
-          <w:lang w:val="en-US"/>
         </w:rPr>
       </w:pPr>
     </w:p>
@@ -9726,7 +9707,6 @@
         <w:rPr>
           <w:sz w:val="22"/>
           <w:szCs w:val="22"/>
-          <w:lang w:val="en-US"/>
         </w:rPr>
       </w:pPr>
     </w:p>
@@ -9736,7 +9716,6 @@
         <w:rPr>
           <w:sz w:val="22"/>
           <w:szCs w:val="22"/>
-          <w:lang w:val="en-US"/>
         </w:rPr>
       </w:pPr>
     </w:p>
@@ -9746,7 +9725,6 @@
         <w:rPr>
           <w:sz w:val="22"/>
           <w:szCs w:val="22"/>
-          <w:lang w:val="en-US"/>
         </w:rPr>
       </w:pPr>
     </w:p>
@@ -11173,6 +11151,7 @@
     <w:lsdException w:name="HTML Sample" w:semiHidden="1" w:unhideWhenUsed="1"/>
     <w:lsdException w:name="HTML Typewriter" w:semiHidden="1" w:unhideWhenUsed="1"/>
     <w:lsdException w:name="HTML Variable" w:semiHidden="1" w:unhideWhenUsed="1"/>
+    <w:lsdException w:name="Normal Table" w:semiHidden="1" w:unhideWhenUsed="1"/>
     <w:lsdException w:name="annotation subject" w:semiHidden="1" w:unhideWhenUsed="1"/>
     <w:lsdException w:name="No List" w:semiHidden="1" w:unhideWhenUsed="1"/>
     <w:lsdException w:name="Outline List 1" w:semiHidden="1" w:unhideWhenUsed="1"/>
@@ -11218,9 +11197,11 @@
     <w:lsdException w:name="Table Subtle 1" w:semiHidden="1" w:unhideWhenUsed="1"/>
     <w:lsdException w:name="Table Subtle 2" w:semiHidden="1" w:unhideWhenUsed="1"/>
     <w:lsdException w:name="Table Web 1" w:semiHidden="1" w:unhideWhenUsed="1"/>
+    <w:lsdException w:name="Table Web 2" w:semiHidden="1" w:unhideWhenUsed="1"/>
     <w:lsdException w:name="Table Web 3" w:semiHidden="1" w:unhideWhenUsed="1"/>
     <w:lsdException w:name="Balloon Text" w:semiHidden="1" w:unhideWhenUsed="1"/>
     <w:lsdException w:name="Table Grid" w:uiPriority="59"/>
+    <w:lsdException w:name="Table Theme" w:semiHidden="1" w:unhideWhenUsed="1"/>
     <w:lsdException w:name="Placeholder Text" w:semiHidden="1"/>
     <w:lsdException w:name="No Spacing" w:uiPriority="1" w:qFormat="1"/>
     <w:lsdException w:name="Light Shading" w:uiPriority="60"/>
@@ -13042,7 +13023,7 @@
 </file>
 
 <file path=customXml/itemProps1.xml><?xml version="1.0" encoding="utf-8"?>
-<ds:datastoreItem xmlns:ds="http://schemas.openxmlformats.org/officeDocument/2006/customXml" ds:itemID="{0D580F05-177B-5642-B589-35901B0EA4B2}">
+<ds:datastoreItem xmlns:ds="http://schemas.openxmlformats.org/officeDocument/2006/customXml" ds:itemID="{032B9611-D133-704D-A581-7A4AA0D35A30}">
   <ds:schemaRefs>
     <ds:schemaRef ds:uri="http://schemas.openxmlformats.org/officeDocument/2006/bibliography"/>
   </ds:schemaRefs>

</xml_diff>